<commit_message>
updated diagram on M03
</commit_message>
<xml_diff>
--- a/deliverables/M03.docx
+++ b/deliverables/M03.docx
@@ -407,7 +407,7 @@
         </w:rPr>
         <w:lastRenderedPageBreak/>
         <w:drawing>
-          <wp:anchor distT="0" distB="0" distL="114300" distR="114300" simplePos="0" relativeHeight="251661312" behindDoc="0" locked="0" layoutInCell="1" allowOverlap="1" wp14:anchorId="3CA2F838" wp14:editId="050FB248">
+          <wp:anchor distT="0" distB="0" distL="114300" distR="114300" simplePos="0" relativeHeight="251660288" behindDoc="0" locked="0" layoutInCell="1" allowOverlap="1" wp14:anchorId="3CA2F838" wp14:editId="3DBE27B7">
             <wp:simplePos x="0" y="0"/>
             <wp:positionH relativeFrom="margin">
               <wp:align>center</wp:align>
@@ -540,21 +540,7 @@
           <w:sz w:val="24"/>
           <w:szCs w:val="24"/>
         </w:rPr>
-        <w:t xml:space="preserve">This phase involves initial investigation into low-power IoT environments and container-based technologies. Early literature is reviewed to determine the research gap in energy optimization through containerization and orchestration. From this, the research methodology is refined. Final outputs include a </w:t>
-      </w:r>
-      <w:r>
-        <w:rPr>
-          <w:sz w:val="24"/>
-          <w:szCs w:val="24"/>
-        </w:rPr>
-        <w:t>detailed research plan outlining hardware/software requirement</w:t>
-      </w:r>
-      <w:r>
-        <w:rPr>
-          <w:sz w:val="24"/>
-          <w:szCs w:val="24"/>
-        </w:rPr>
-        <w:t>, and a comparison framework to assess containerized vs. non-containerized scenarios.</w:t>
+        <w:t>This phase involves initial investigation into low-power IoT environments and container-based technologies. Early literature is reviewed to determine the research gap in energy optimization through containerization and orchestration. From this, the research methodology is refined. Final outputs include a detailed research plan outlining hardware/software requirement, and a comparison framework to assess containerized vs. non-containerized scenarios.</w:t>
       </w:r>
     </w:p>
     <w:p>
@@ -671,253 +657,600 @@
           <w:szCs w:val="24"/>
         </w:rPr>
       </w:pPr>
-    </w:p>
-    <w:p>
-      <w:pPr>
-        <w:jc w:val="both"/>
-        <w:rPr>
-          <w:sz w:val="24"/>
-          <w:szCs w:val="24"/>
-        </w:rPr>
-      </w:pPr>
       <w:r>
         <w:rPr>
           <w:noProof/>
+          <w:sz w:val="24"/>
+          <w:szCs w:val="24"/>
+        </w:rPr>
+        <mc:AlternateContent>
+          <mc:Choice Requires="wpg">
+            <w:drawing>
+              <wp:anchor distT="0" distB="0" distL="114300" distR="114300" simplePos="0" relativeHeight="251682816" behindDoc="0" locked="0" layoutInCell="1" allowOverlap="1" wp14:anchorId="0D0E625D" wp14:editId="36AF0529">
+                <wp:simplePos x="0" y="0"/>
+                <wp:positionH relativeFrom="column">
+                  <wp:posOffset>-337457</wp:posOffset>
+                </wp:positionH>
+                <wp:positionV relativeFrom="paragraph">
+                  <wp:posOffset>301897</wp:posOffset>
+                </wp:positionV>
+                <wp:extent cx="6406515" cy="3510915"/>
+                <wp:effectExtent l="0" t="0" r="0" b="0"/>
+                <wp:wrapTopAndBottom/>
+                <wp:docPr id="459788768" name="Group 3"/>
+                <wp:cNvGraphicFramePr/>
+                <a:graphic xmlns:a="http://schemas.openxmlformats.org/drawingml/2006/main">
+                  <a:graphicData uri="http://schemas.microsoft.com/office/word/2010/wordprocessingGroup">
+                    <wpg:wgp>
+                      <wpg:cNvGrpSpPr/>
+                      <wpg:grpSpPr>
+                        <a:xfrm>
+                          <a:off x="0" y="0"/>
+                          <a:ext cx="6406515" cy="3510915"/>
+                          <a:chOff x="0" y="0"/>
+                          <a:chExt cx="6406515" cy="3510915"/>
+                        </a:xfrm>
+                      </wpg:grpSpPr>
+                      <pic:pic xmlns:pic="http://schemas.openxmlformats.org/drawingml/2006/picture">
+                        <pic:nvPicPr>
+                          <pic:cNvPr id="460560144" name="Picture 2"/>
+                          <pic:cNvPicPr>
+                            <a:picLocks noChangeAspect="1"/>
+                          </pic:cNvPicPr>
+                        </pic:nvPicPr>
+                        <pic:blipFill>
+                          <a:blip r:embed="rId8">
+                            <a:extLst>
+                              <a:ext uri="{28A0092B-C50C-407E-A947-70E740481C1C}">
+                                <a14:useLocalDpi xmlns:a14="http://schemas.microsoft.com/office/drawing/2010/main" val="0"/>
+                              </a:ext>
+                            </a:extLst>
+                          </a:blip>
+                          <a:srcRect/>
+                          <a:stretch>
+                            <a:fillRect/>
+                          </a:stretch>
+                        </pic:blipFill>
+                        <pic:spPr bwMode="auto">
+                          <a:xfrm>
+                            <a:off x="0" y="0"/>
+                            <a:ext cx="6406515" cy="3510915"/>
+                          </a:xfrm>
+                          <a:prstGeom prst="rect">
+                            <a:avLst/>
+                          </a:prstGeom>
+                          <a:noFill/>
+                          <a:ln>
+                            <a:noFill/>
+                          </a:ln>
+                        </pic:spPr>
+                      </pic:pic>
+                      <wps:wsp>
+                        <wps:cNvPr id="585774131" name="Text Box 2"/>
+                        <wps:cNvSpPr txBox="1">
+                          <a:spLocks noChangeArrowheads="1"/>
+                        </wps:cNvSpPr>
+                        <wps:spPr bwMode="auto">
+                          <a:xfrm>
+                            <a:off x="4278086" y="473529"/>
+                            <a:ext cx="1061085" cy="260985"/>
+                          </a:xfrm>
+                          <a:prstGeom prst="rect">
+                            <a:avLst/>
+                          </a:prstGeom>
+                          <a:solidFill>
+                            <a:srgbClr val="FFFFFF"/>
+                          </a:solidFill>
+                          <a:ln w="9525">
+                            <a:solidFill>
+                              <a:srgbClr val="000000"/>
+                            </a:solidFill>
+                            <a:miter lim="800000"/>
+                            <a:headEnd/>
+                            <a:tailEnd/>
+                          </a:ln>
+                        </wps:spPr>
+                        <wps:txbx>
+                          <w:txbxContent>
+                            <w:p>
+                              <w:r>
+                                <w:t>Power Supply</w:t>
+                              </w:r>
+                            </w:p>
+                            <w:p/>
+                          </w:txbxContent>
+                        </wps:txbx>
+                        <wps:bodyPr rot="0" vert="horz" wrap="square" lIns="91440" tIns="45720" rIns="91440" bIns="45720" anchor="t" anchorCtr="0">
+                          <a:noAutofit/>
+                        </wps:bodyPr>
+                      </wps:wsp>
+                      <wps:wsp>
+                        <wps:cNvPr id="925460700" name="Text Box 2"/>
+                        <wps:cNvSpPr txBox="1">
+                          <a:spLocks noChangeArrowheads="1"/>
+                        </wps:cNvSpPr>
+                        <wps:spPr bwMode="auto">
+                          <a:xfrm>
+                            <a:off x="1104900" y="473529"/>
+                            <a:ext cx="1061085" cy="260985"/>
+                          </a:xfrm>
+                          <a:prstGeom prst="rect">
+                            <a:avLst/>
+                          </a:prstGeom>
+                          <a:solidFill>
+                            <a:srgbClr val="FFFFFF"/>
+                          </a:solidFill>
+                          <a:ln w="9525">
+                            <a:solidFill>
+                              <a:srgbClr val="000000"/>
+                            </a:solidFill>
+                            <a:miter lim="800000"/>
+                            <a:headEnd/>
+                            <a:tailEnd/>
+                          </a:ln>
+                        </wps:spPr>
+                        <wps:txbx>
+                          <w:txbxContent>
+                            <w:p>
+                              <w:r>
+                                <w:t>Power Supply</w:t>
+                              </w:r>
+                            </w:p>
+                            <w:p/>
+                          </w:txbxContent>
+                        </wps:txbx>
+                        <wps:bodyPr rot="0" vert="horz" wrap="square" lIns="91440" tIns="45720" rIns="91440" bIns="45720" anchor="t" anchorCtr="0">
+                          <a:noAutofit/>
+                        </wps:bodyPr>
+                      </wps:wsp>
+                      <wps:wsp>
+                        <wps:cNvPr id="314513977" name="Text Box 2"/>
+                        <wps:cNvSpPr txBox="1">
+                          <a:spLocks noChangeArrowheads="1"/>
+                        </wps:cNvSpPr>
+                        <wps:spPr bwMode="auto">
+                          <a:xfrm>
+                            <a:off x="337457" y="1126672"/>
+                            <a:ext cx="2144395" cy="407670"/>
+                          </a:xfrm>
+                          <a:prstGeom prst="rect">
+                            <a:avLst/>
+                          </a:prstGeom>
+                          <a:solidFill>
+                            <a:srgbClr val="FFFFFF"/>
+                          </a:solidFill>
+                          <a:ln w="9525">
+                            <a:solidFill>
+                              <a:srgbClr val="000000"/>
+                            </a:solidFill>
+                            <a:miter lim="800000"/>
+                            <a:headEnd/>
+                            <a:tailEnd/>
+                          </a:ln>
+                        </wps:spPr>
+                        <wps:txbx>
+                          <w:txbxContent>
+                            <w:p>
+                              <w:r>
+                                <w:t>KWS-2303C USB-C power meter</w:t>
+                              </w:r>
+                            </w:p>
+                          </w:txbxContent>
+                        </wps:txbx>
+                        <wps:bodyPr rot="0" vert="horz" wrap="square" lIns="91440" tIns="45720" rIns="91440" bIns="45720" anchor="t" anchorCtr="0">
+                          <a:noAutofit/>
+                        </wps:bodyPr>
+                      </wps:wsp>
+                      <wps:wsp>
+                        <wps:cNvPr id="1147423685" name="Text Box 2"/>
+                        <wps:cNvSpPr txBox="1">
+                          <a:spLocks noChangeArrowheads="1"/>
+                        </wps:cNvSpPr>
+                        <wps:spPr bwMode="auto">
+                          <a:xfrm>
+                            <a:off x="201386" y="2019300"/>
+                            <a:ext cx="1164590" cy="250190"/>
+                          </a:xfrm>
+                          <a:prstGeom prst="rect">
+                            <a:avLst/>
+                          </a:prstGeom>
+                          <a:solidFill>
+                            <a:srgbClr val="FFFFFF"/>
+                          </a:solidFill>
+                          <a:ln w="9525">
+                            <a:solidFill>
+                              <a:srgbClr val="000000"/>
+                            </a:solidFill>
+                            <a:miter lim="800000"/>
+                            <a:headEnd/>
+                            <a:tailEnd/>
+                          </a:ln>
+                        </wps:spPr>
+                        <wps:txbx>
+                          <w:txbxContent>
+                            <w:p>
+                              <w:r>
+                                <w:t>Raspberry Pi 4b</w:t>
+                              </w:r>
+                            </w:p>
+                          </w:txbxContent>
+                        </wps:txbx>
+                        <wps:bodyPr rot="0" vert="horz" wrap="square" lIns="91440" tIns="45720" rIns="91440" bIns="45720" anchor="t" anchorCtr="0">
+                          <a:noAutofit/>
+                        </wps:bodyPr>
+                      </wps:wsp>
+                      <wps:wsp>
+                        <wps:cNvPr id="1298850917" name="Text Box 2"/>
+                        <wps:cNvSpPr txBox="1">
+                          <a:spLocks noChangeArrowheads="1"/>
+                        </wps:cNvSpPr>
+                        <wps:spPr bwMode="auto">
+                          <a:xfrm>
+                            <a:off x="3401786" y="2035629"/>
+                            <a:ext cx="1164590" cy="250190"/>
+                          </a:xfrm>
+                          <a:prstGeom prst="rect">
+                            <a:avLst/>
+                          </a:prstGeom>
+                          <a:solidFill>
+                            <a:srgbClr val="FFFFFF"/>
+                          </a:solidFill>
+                          <a:ln w="9525">
+                            <a:solidFill>
+                              <a:srgbClr val="000000"/>
+                            </a:solidFill>
+                            <a:miter lim="800000"/>
+                            <a:headEnd/>
+                            <a:tailEnd/>
+                          </a:ln>
+                        </wps:spPr>
+                        <wps:txbx>
+                          <w:txbxContent>
+                            <w:p>
+                              <w:r>
+                                <w:t>Raspberry Pi 4b</w:t>
+                              </w:r>
+                            </w:p>
+                          </w:txbxContent>
+                        </wps:txbx>
+                        <wps:bodyPr rot="0" vert="horz" wrap="square" lIns="91440" tIns="45720" rIns="91440" bIns="45720" anchor="t" anchorCtr="0">
+                          <a:noAutofit/>
+                        </wps:bodyPr>
+                      </wps:wsp>
+                      <wps:wsp>
+                        <wps:cNvPr id="595781968" name="Text Box 2"/>
+                        <wps:cNvSpPr txBox="1">
+                          <a:spLocks noChangeArrowheads="1"/>
+                        </wps:cNvSpPr>
+                        <wps:spPr bwMode="auto">
+                          <a:xfrm>
+                            <a:off x="3434443" y="1126672"/>
+                            <a:ext cx="2144395" cy="407670"/>
+                          </a:xfrm>
+                          <a:prstGeom prst="rect">
+                            <a:avLst/>
+                          </a:prstGeom>
+                          <a:solidFill>
+                            <a:srgbClr val="FFFFFF"/>
+                          </a:solidFill>
+                          <a:ln w="9525">
+                            <a:solidFill>
+                              <a:srgbClr val="000000"/>
+                            </a:solidFill>
+                            <a:miter lim="800000"/>
+                            <a:headEnd/>
+                            <a:tailEnd/>
+                          </a:ln>
+                        </wps:spPr>
+                        <wps:txbx>
+                          <w:txbxContent>
+                            <w:p>
+                              <w:r>
+                                <w:t>KWS-2303C USB-C power meter</w:t>
+                              </w:r>
+                            </w:p>
+                          </w:txbxContent>
+                        </wps:txbx>
+                        <wps:bodyPr rot="0" vert="horz" wrap="square" lIns="91440" tIns="45720" rIns="91440" bIns="45720" anchor="t" anchorCtr="0">
+                          <a:noAutofit/>
+                        </wps:bodyPr>
+                      </wps:wsp>
+                    </wpg:wgp>
+                  </a:graphicData>
+                </a:graphic>
+              </wp:anchor>
+            </w:drawing>
+          </mc:Choice>
+          <mc:Fallback>
+            <w:pict>
+              <v:group w14:anchorId="0D0E625D" id="Group 3" o:spid="_x0000_s1026" style="position:absolute;left:0;text-align:left;margin-left:-26.55pt;margin-top:23.75pt;width:504.45pt;height:276.45pt;z-index:251682816" coordsize="64065,35109" o:gfxdata="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">
+                <v:shapetype id="_x0000_t75" coordsize="21600,21600" o:spt="75" o:preferrelative="t" path="m@4@5l@4@11@9@11@9@5xe" filled="f" stroked="f">
+                  <v:stroke joinstyle="miter"/>
+                  <v:formulas>
+                    <v:f eqn="if lineDrawn pixelLineWidth 0"/>
+                    <v:f eqn="sum @0 1 0"/>
+                    <v:f eqn="sum 0 0 @1"/>
+                    <v:f eqn="prod @2 1 2"/>
+                    <v:f eqn="prod @3 21600 pixelWidth"/>
+                    <v:f eqn="prod @3 21600 pixelHeight"/>
+                    <v:f eqn="sum @0 0 1"/>
+                    <v:f eqn="prod @6 1 2"/>
+                    <v:f eqn="prod @7 21600 pixelWidth"/>
+                    <v:f eqn="sum @8 21600 0"/>
+                    <v:f eqn="prod @7 21600 pixelHeight"/>
+                    <v:f eqn="sum @10 21600 0"/>
+                  </v:formulas>
+                  <v:path o:extrusionok="f" gradientshapeok="t" o:connecttype="rect"/>
+                  <o:lock v:ext="edit" aspectratio="t"/>
+                </v:shapetype>
+                <v:shape id="Picture 2" o:spid="_x0000_s1027" type="#_x0000_t75" style="position:absolute;width:64065;height:35109;visibility:visible;mso-wrap-style:square" o:gfxdata="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">
+                  <v:imagedata r:id="rId9" o:title=""/>
+                </v:shape>
+                <v:shapetype id="_x0000_t202" coordsize="21600,21600" o:spt="202" path="m,l,21600r21600,l21600,xe">
+                  <v:stroke joinstyle="miter"/>
+                  <v:path gradientshapeok="t" o:connecttype="rect"/>
+                </v:shapetype>
+                <v:shape id="Text Box 2" o:spid="_x0000_s1028" type="#_x0000_t202" style="position:absolute;left:42780;top:4735;width:10611;height:2610;visibility:visible;mso-wrap-style:square;v-text-anchor:top" o:gfxdata="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">
+                  <v:textbox>
+                    <w:txbxContent>
+                      <w:p>
+                        <w:r>
+                          <w:t>Power Supply</w:t>
+                        </w:r>
+                      </w:p>
+                      <w:p/>
+                    </w:txbxContent>
+                  </v:textbox>
+                </v:shape>
+                <v:shape id="Text Box 2" o:spid="_x0000_s1029" type="#_x0000_t202" style="position:absolute;left:11049;top:4735;width:10610;height:2610;visibility:visible;mso-wrap-style:square;v-text-anchor:top" o:gfxdata="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">
+                  <v:textbox>
+                    <w:txbxContent>
+                      <w:p>
+                        <w:r>
+                          <w:t>Power Supply</w:t>
+                        </w:r>
+                      </w:p>
+                      <w:p/>
+                    </w:txbxContent>
+                  </v:textbox>
+                </v:shape>
+                <v:shape id="Text Box 2" o:spid="_x0000_s1030" type="#_x0000_t202" style="position:absolute;left:3374;top:11266;width:21444;height:4077;visibility:visible;mso-wrap-style:square;v-text-anchor:top" o:gfxdata="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">
+                  <v:textbox>
+                    <w:txbxContent>
+                      <w:p>
+                        <w:r>
+                          <w:t>KWS-2303C USB-C power meter</w:t>
+                        </w:r>
+                      </w:p>
+                    </w:txbxContent>
+                  </v:textbox>
+                </v:shape>
+                <v:shape id="Text Box 2" o:spid="_x0000_s1031" type="#_x0000_t202" style="position:absolute;left:2013;top:20193;width:11646;height:2501;visibility:visible;mso-wrap-style:square;v-text-anchor:top" o:gfxdata="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">
+                  <v:textbox>
+                    <w:txbxContent>
+                      <w:p>
+                        <w:r>
+                          <w:t>Raspberry Pi 4b</w:t>
+                        </w:r>
+                      </w:p>
+                    </w:txbxContent>
+                  </v:textbox>
+                </v:shape>
+                <v:shape id="Text Box 2" o:spid="_x0000_s1032" type="#_x0000_t202" style="position:absolute;left:34017;top:20356;width:11646;height:2502;visibility:visible;mso-wrap-style:square;v-text-anchor:top" o:gfxdata="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">
+                  <v:textbox>
+                    <w:txbxContent>
+                      <w:p>
+                        <w:r>
+                          <w:t>Raspberry Pi 4b</w:t>
+                        </w:r>
+                      </w:p>
+                    </w:txbxContent>
+                  </v:textbox>
+                </v:shape>
+                <v:shape id="Text Box 2" o:spid="_x0000_s1033" type="#_x0000_t202" style="position:absolute;left:34344;top:11266;width:21444;height:4077;visibility:visible;mso-wrap-style:square;v-text-anchor:top" o:gfxdata="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">
+                  <v:textbox>
+                    <w:txbxContent>
+                      <w:p>
+                        <w:r>
+                          <w:t>KWS-2303C USB-C power meter</w:t>
+                        </w:r>
+                      </w:p>
+                    </w:txbxContent>
+                  </v:textbox>
+                </v:shape>
+                <w10:wrap type="topAndBottom"/>
+              </v:group>
+            </w:pict>
+          </mc:Fallback>
+        </mc:AlternateContent>
+      </w:r>
+    </w:p>
+    <w:p>
+      <w:pPr>
+        <w:jc w:val="both"/>
+        <w:rPr>
+          <w:sz w:val="24"/>
+          <w:szCs w:val="24"/>
+        </w:rPr>
+      </w:pPr>
+    </w:p>
+    <w:p>
+      <w:pPr>
+        <w:jc w:val="both"/>
+        <w:rPr>
+          <w:sz w:val="24"/>
+          <w:szCs w:val="24"/>
+        </w:rPr>
+      </w:pPr>
+    </w:p>
+    <w:p>
+      <w:pPr>
+        <w:jc w:val="both"/>
+        <w:rPr>
+          <w:sz w:val="24"/>
+          <w:szCs w:val="24"/>
+        </w:rPr>
+      </w:pPr>
+      <w:r>
+        <w:rPr>
+          <w:sz w:val="24"/>
+          <w:szCs w:val="24"/>
+        </w:rPr>
+        <w:t>Phase 3</w:t>
+      </w:r>
+    </w:p>
+    <w:p>
+      <w:pPr>
+        <w:jc w:val="both"/>
+        <w:rPr>
+          <w:sz w:val="24"/>
+          <w:szCs w:val="24"/>
+        </w:rPr>
+      </w:pPr>
+      <w:r>
+        <w:rPr>
+          <w:sz w:val="24"/>
+          <w:szCs w:val="24"/>
+        </w:rPr>
+        <w:t xml:space="preserve">Experiments are conducted to measure performance and energy metrics across both environments. Workloads are evaluated under idle, typical, and peak conditions. The non-containerized and containerized setups are tested separately using a power meter. </w:t>
+      </w:r>
+    </w:p>
+    <w:p>
+      <w:pPr>
+        <w:jc w:val="both"/>
+        <w:rPr>
+          <w:sz w:val="24"/>
+          <w:szCs w:val="24"/>
+        </w:rPr>
+      </w:pPr>
+      <w:r>
+        <w:rPr>
+          <w:sz w:val="24"/>
+          <w:szCs w:val="24"/>
+        </w:rPr>
+        <w:t>Phase 4</w:t>
+      </w:r>
+    </w:p>
+    <w:p>
+      <w:pPr>
+        <w:jc w:val="both"/>
+        <w:rPr>
+          <w:sz w:val="24"/>
+          <w:szCs w:val="24"/>
+        </w:rPr>
+      </w:pPr>
+      <w:r>
+        <w:rPr>
+          <w:sz w:val="24"/>
+          <w:szCs w:val="24"/>
+        </w:rPr>
+        <w:t xml:space="preserve">Logs and metrics from all experiments are systematically collected. These include </w:t>
+      </w:r>
+      <w:r>
+        <w:rPr>
+          <w:sz w:val="24"/>
+          <w:szCs w:val="24"/>
+        </w:rPr>
+        <w:t>resource usage over time</w:t>
+      </w:r>
+      <w:r>
+        <w:rPr>
+          <w:sz w:val="24"/>
+          <w:szCs w:val="24"/>
+        </w:rPr>
+        <w:t>, and power consumption. The data is organized based on each test scenario and visualized using infographics and charts to clearly compare the performance of containerized vs. non-containerized IoT environments.</w:t>
+      </w:r>
+    </w:p>
+    <w:p>
+      <w:pPr>
+        <w:jc w:val="both"/>
+        <w:rPr>
+          <w:sz w:val="24"/>
+          <w:szCs w:val="24"/>
+        </w:rPr>
+      </w:pPr>
+      <w:r>
+        <w:rPr>
+          <w:sz w:val="24"/>
+          <w:szCs w:val="24"/>
+        </w:rPr>
+        <w:t>Phase 5</w:t>
+      </w:r>
+    </w:p>
+    <w:p>
+      <w:pPr>
+        <w:jc w:val="both"/>
+        <w:rPr>
+          <w:sz w:val="24"/>
+          <w:szCs w:val="24"/>
+        </w:rPr>
+      </w:pPr>
+      <w:r>
+        <w:rPr>
+          <w:sz w:val="24"/>
+          <w:szCs w:val="24"/>
+        </w:rPr>
+        <w:t>This phase consists of the data collected in Phase 4</w:t>
+      </w:r>
+      <w:r>
+        <w:rPr>
+          <w:sz w:val="24"/>
+          <w:szCs w:val="24"/>
+        </w:rPr>
+        <w:t xml:space="preserve"> being evaluated for the purpose of answering the Research </w:t>
+      </w:r>
+      <w:r>
+        <w:rPr>
+          <w:sz w:val="24"/>
+          <w:szCs w:val="24"/>
+        </w:rPr>
+        <w:t>q</w:t>
+      </w:r>
+      <w:r>
+        <w:rPr>
+          <w:sz w:val="24"/>
+          <w:szCs w:val="24"/>
+        </w:rPr>
+        <w:t>uestions</w:t>
+      </w:r>
+      <w:r>
+        <w:rPr>
+          <w:sz w:val="24"/>
+          <w:szCs w:val="24"/>
+        </w:rPr>
+        <w:t xml:space="preserve"> initially proposed. Analysis will take</w:t>
+      </w:r>
+      <w:r>
+        <w:rPr>
+          <w:sz w:val="24"/>
+          <w:szCs w:val="24"/>
+        </w:rPr>
+        <w:t xml:space="preserve"> place to determine if the research objective has been satisfied, and any improvements or </w:t>
+      </w:r>
+      <w:r>
+        <w:rPr>
+          <w:sz w:val="24"/>
+          <w:szCs w:val="24"/>
+        </w:rPr>
+        <w:t>limitations will be identified accordingly.</w:t>
+      </w:r>
+    </w:p>
+    <w:p>
+      <w:pPr>
+        <w:jc w:val="both"/>
+        <w:rPr>
+          <w:sz w:val="24"/>
+          <w:szCs w:val="24"/>
+        </w:rPr>
+      </w:pPr>
+    </w:p>
+    <w:p>
+      <w:pPr>
+        <w:jc w:val="both"/>
+        <w:rPr>
           <w:sz w:val="28"/>
           <w:szCs w:val="28"/>
         </w:rPr>
-        <w:drawing>
-          <wp:anchor distT="0" distB="0" distL="114300" distR="114300" simplePos="0" relativeHeight="251662336" behindDoc="0" locked="0" layoutInCell="1" allowOverlap="1" wp14:anchorId="13C8C65A" wp14:editId="1C5DB814">
-            <wp:simplePos x="0" y="0"/>
-            <wp:positionH relativeFrom="margin">
-              <wp:align>center</wp:align>
-            </wp:positionH>
-            <wp:positionV relativeFrom="paragraph">
-              <wp:posOffset>535</wp:posOffset>
-            </wp:positionV>
-            <wp:extent cx="6406515" cy="3510915"/>
-            <wp:effectExtent l="0" t="0" r="0" b="0"/>
-            <wp:wrapTopAndBottom/>
-            <wp:docPr id="1728224229" name="Picture 2"/>
-            <wp:cNvGraphicFramePr>
-              <a:graphicFrameLocks xmlns:a="http://schemas.openxmlformats.org/drawingml/2006/main" noChangeAspect="1"/>
-            </wp:cNvGraphicFramePr>
-            <a:graphic xmlns:a="http://schemas.openxmlformats.org/drawingml/2006/main">
-              <a:graphicData uri="http://schemas.openxmlformats.org/drawingml/2006/picture">
-                <pic:pic xmlns:pic="http://schemas.openxmlformats.org/drawingml/2006/picture">
-                  <pic:nvPicPr>
-                    <pic:cNvPr id="0" name="Picture 2"/>
-                    <pic:cNvPicPr>
-                      <a:picLocks noChangeAspect="1" noChangeArrowheads="1"/>
-                    </pic:cNvPicPr>
-                  </pic:nvPicPr>
-                  <pic:blipFill>
-                    <a:blip r:embed="rId8">
-                      <a:extLst>
-                        <a:ext uri="{28A0092B-C50C-407E-A947-70E740481C1C}">
-                          <a14:useLocalDpi xmlns:a14="http://schemas.microsoft.com/office/drawing/2010/main" val="0"/>
-                        </a:ext>
-                      </a:extLst>
-                    </a:blip>
-                    <a:srcRect/>
-                    <a:stretch>
-                      <a:fillRect/>
-                    </a:stretch>
-                  </pic:blipFill>
-                  <pic:spPr bwMode="auto">
-                    <a:xfrm>
-                      <a:off x="0" y="0"/>
-                      <a:ext cx="6406515" cy="3510915"/>
-                    </a:xfrm>
-                    <a:prstGeom prst="rect">
-                      <a:avLst/>
-                    </a:prstGeom>
-                    <a:noFill/>
-                    <a:ln>
-                      <a:noFill/>
-                    </a:ln>
-                  </pic:spPr>
-                </pic:pic>
-              </a:graphicData>
-            </a:graphic>
-            <wp14:sizeRelH relativeFrom="margin">
-              <wp14:pctWidth>0</wp14:pctWidth>
-            </wp14:sizeRelH>
-            <wp14:sizeRelV relativeFrom="margin">
-              <wp14:pctHeight>0</wp14:pctHeight>
-            </wp14:sizeRelV>
-          </wp:anchor>
-        </w:drawing>
-      </w:r>
-    </w:p>
-    <w:p>
-      <w:pPr>
-        <w:jc w:val="both"/>
-        <w:rPr>
-          <w:sz w:val="24"/>
-          <w:szCs w:val="24"/>
-        </w:rPr>
-      </w:pPr>
-    </w:p>
-    <w:p>
-      <w:pPr>
-        <w:jc w:val="both"/>
-        <w:rPr>
-          <w:sz w:val="24"/>
-          <w:szCs w:val="24"/>
-        </w:rPr>
-      </w:pPr>
-      <w:r>
-        <w:rPr>
-          <w:sz w:val="24"/>
-          <w:szCs w:val="24"/>
-        </w:rPr>
-        <w:t>Phase 3</w:t>
-      </w:r>
-    </w:p>
-    <w:p>
-      <w:pPr>
-        <w:jc w:val="both"/>
-        <w:rPr>
-          <w:sz w:val="24"/>
-          <w:szCs w:val="24"/>
-        </w:rPr>
-      </w:pPr>
-      <w:r>
-        <w:rPr>
-          <w:sz w:val="24"/>
-          <w:szCs w:val="24"/>
-        </w:rPr>
-        <w:t xml:space="preserve">Experiments are conducted to measure performance and energy metrics across both environments. Workloads are evaluated under idle, typical, and peak conditions. The non-containerized and containerized setups are tested separately using a power meter. </w:t>
-      </w:r>
-    </w:p>
-    <w:p>
-      <w:pPr>
-        <w:jc w:val="both"/>
-        <w:rPr>
-          <w:sz w:val="24"/>
-          <w:szCs w:val="24"/>
-        </w:rPr>
-      </w:pPr>
-      <w:r>
-        <w:rPr>
-          <w:sz w:val="24"/>
-          <w:szCs w:val="24"/>
-        </w:rPr>
-        <w:t>Phase 4</w:t>
-      </w:r>
-    </w:p>
-    <w:p>
-      <w:pPr>
-        <w:jc w:val="both"/>
-        <w:rPr>
-          <w:sz w:val="24"/>
-          <w:szCs w:val="24"/>
-        </w:rPr>
-      </w:pPr>
-      <w:r>
-        <w:rPr>
-          <w:sz w:val="24"/>
-          <w:szCs w:val="24"/>
-        </w:rPr>
-        <w:t xml:space="preserve">Logs and metrics from all experiments are systematically collected. These include </w:t>
-      </w:r>
-      <w:r>
-        <w:rPr>
-          <w:sz w:val="24"/>
-          <w:szCs w:val="24"/>
-        </w:rPr>
-        <w:t>resource usage over time</w:t>
-      </w:r>
-      <w:r>
-        <w:rPr>
-          <w:sz w:val="24"/>
-          <w:szCs w:val="24"/>
-        </w:rPr>
-        <w:t>, and power consumption. The data is organized based on each test scenario and visualized using infographics and charts to clearly compare the performance of containerized vs. non-containerized IoT environments.</w:t>
-      </w:r>
-    </w:p>
-    <w:p>
-      <w:pPr>
-        <w:jc w:val="both"/>
-        <w:rPr>
-          <w:sz w:val="24"/>
-          <w:szCs w:val="24"/>
-        </w:rPr>
-      </w:pPr>
-      <w:r>
-        <w:rPr>
-          <w:sz w:val="24"/>
-          <w:szCs w:val="24"/>
-        </w:rPr>
-        <w:t>Phase 5</w:t>
-      </w:r>
-    </w:p>
-    <w:p>
-      <w:pPr>
-        <w:jc w:val="both"/>
-        <w:rPr>
-          <w:sz w:val="24"/>
-          <w:szCs w:val="24"/>
-        </w:rPr>
-      </w:pPr>
-      <w:r>
-        <w:rPr>
-          <w:sz w:val="24"/>
-          <w:szCs w:val="24"/>
-        </w:rPr>
-        <w:t>This phase consists of the data collected in Phase 4</w:t>
-      </w:r>
-      <w:r>
-        <w:rPr>
-          <w:sz w:val="24"/>
-          <w:szCs w:val="24"/>
-        </w:rPr>
-        <w:t xml:space="preserve"> being evaluated for the purpose of answering the Research </w:t>
-      </w:r>
-      <w:r>
-        <w:rPr>
-          <w:sz w:val="24"/>
-          <w:szCs w:val="24"/>
-        </w:rPr>
-        <w:t>q</w:t>
-      </w:r>
-      <w:r>
-        <w:rPr>
-          <w:sz w:val="24"/>
-          <w:szCs w:val="24"/>
-        </w:rPr>
-        <w:t>uestions</w:t>
-      </w:r>
-      <w:r>
-        <w:rPr>
-          <w:sz w:val="24"/>
-          <w:szCs w:val="24"/>
-        </w:rPr>
-        <w:t xml:space="preserve"> initially proposed. Analysis will take</w:t>
-      </w:r>
-      <w:r>
-        <w:rPr>
-          <w:sz w:val="24"/>
-          <w:szCs w:val="24"/>
-        </w:rPr>
-        <w:t xml:space="preserve"> place to determine if the research objective has been satisfied, and any improvements or </w:t>
-      </w:r>
-      <w:r>
-        <w:rPr>
-          <w:sz w:val="24"/>
-          <w:szCs w:val="24"/>
-        </w:rPr>
-        <w:t>limitations will be identified accordingly.</w:t>
-      </w:r>
-    </w:p>
-    <w:p>
-      <w:pPr>
-        <w:jc w:val="both"/>
-        <w:rPr>
-          <w:sz w:val="24"/>
-          <w:szCs w:val="24"/>
-        </w:rPr>
       </w:pPr>
     </w:p>
     <w:p>
@@ -928,28 +1261,19 @@
           <w:szCs w:val="28"/>
         </w:rPr>
       </w:pPr>
-    </w:p>
-    <w:p>
-      <w:pPr>
-        <w:jc w:val="both"/>
+      <w:r>
         <w:rPr>
           <w:sz w:val="28"/>
           <w:szCs w:val="28"/>
         </w:rPr>
-      </w:pPr>
+        <w:lastRenderedPageBreak/>
+        <w:t>Re</w:t>
+      </w:r>
       <w:r>
         <w:rPr>
           <w:sz w:val="28"/>
           <w:szCs w:val="28"/>
         </w:rPr>
-        <w:lastRenderedPageBreak/>
-        <w:t>Re</w:t>
-      </w:r>
-      <w:r>
-        <w:rPr>
-          <w:sz w:val="28"/>
-          <w:szCs w:val="28"/>
-        </w:rPr>
         <w:t>search Methodology</w:t>
       </w:r>
     </w:p>
@@ -1383,21 +1707,7 @@
           <w:sz w:val="24"/>
           <w:szCs w:val="24"/>
         </w:rPr>
-        <w:t xml:space="preserve">as virtual IoT nodes. Two environments will be compared: one containerized using orchestration platforms, and the other running natively without container </w:t>
-      </w:r>
-      <w:r>
-        <w:rPr>
-          <w:sz w:val="24"/>
-          <w:szCs w:val="24"/>
-        </w:rPr>
-        <w:t>overhead. Each</w:t>
-      </w:r>
-      <w:r>
-        <w:rPr>
-          <w:sz w:val="24"/>
-          <w:szCs w:val="24"/>
-        </w:rPr>
-        <w:t xml:space="preserve"> configuration will be deployed with lightweight applications simulating periodic data logging and processing tasks typically found in low-power IoT systems. Power consumption will be estimated using either external power meters or internal monitoring where supported. Both setups will operate under controlled idle, active, and peak load conditions to simulate real-world IoT activity.</w:t>
+        <w:t>as virtual IoT nodes. Two environments will be compared: one containerized using orchestration platforms, and the other running natively without container overhead. Each configuration will be deployed with lightweight applications simulating periodic data logging and processing tasks typically found in low-power IoT systems. Power consumption will be estimated using either external power meters or internal monitoring where supported. Both setups will operate under controlled idle, active, and peak load conditions to simulate real-world IoT activity.</w:t>
       </w:r>
       <w:r>
         <w:rPr>
@@ -1471,7 +1781,7 @@
       </w:r>
     </w:p>
     <w:sectPr>
-      <w:headerReference w:type="default" r:id="rId9"/>
+      <w:headerReference w:type="default" r:id="rId10"/>
       <w:pgSz w:w="11906" w:h="16838"/>
       <w:pgMar w:top="1440" w:right="1440" w:bottom="1440" w:left="1440" w:header="708" w:footer="708" w:gutter="0"/>
       <w:cols w:space="708"/>

</xml_diff>